<commit_message>
The Role of a Data Scientist
</commit_message>
<xml_diff>
--- a/Blogs/Naukri Learning/Feb/01 Logistic Regression/01 Logistic Regression in Machine Learning v2.docx
+++ b/Blogs/Naukri Learning/Feb/01 Logistic Regression/01 Logistic Regression in Machine Learning v2.docx
@@ -39,6 +39,12 @@
           <w:color w:val="7F7F7F" w:themeColor="text1" w:themeTint="80"/>
         </w:rPr>
         <w:br/>
+      </w:r>
+      <w:r>
+        <w:rPr>
+          <w:i/>
+          <w:color w:val="7F7F7F" w:themeColor="text1" w:themeTint="80"/>
+        </w:rPr>
         <w:t>anishmahapatra01@gmail.com</w:t>
       </w:r>
       <w:r>
@@ -95,7 +101,7 @@
           <w:r>
             <w:fldChar w:fldCharType="separate"/>
           </w:r>
-          <w:hyperlink w:anchor="_Toc95681125" w:history="1">
+          <w:hyperlink w:anchor="_Toc95724953" w:history="1">
             <w:r>
               <w:rPr>
                 <w:rStyle w:val="Hyperlink"/>
@@ -122,7 +128,7 @@
                 <w:noProof/>
                 <w:webHidden/>
               </w:rPr>
-              <w:instrText xml:space="preserve"> PAGEREF _Toc95681125 \h </w:instrText>
+              <w:instrText xml:space="preserve"> PAGEREF _Toc95724953 \h </w:instrText>
             </w:r>
             <w:r>
               <w:rPr>
@@ -164,7 +170,7 @@
               <w:noProof/>
             </w:rPr>
           </w:pPr>
-          <w:hyperlink w:anchor="_Toc95681126" w:history="1">
+          <w:hyperlink w:anchor="_Toc95724954" w:history="1">
             <w:r>
               <w:rPr>
                 <w:rStyle w:val="Hyperlink"/>
@@ -191,7 +197,7 @@
                 <w:noProof/>
                 <w:webHidden/>
               </w:rPr>
-              <w:instrText xml:space="preserve"> PAGEREF _Toc95681126 \h </w:instrText>
+              <w:instrText xml:space="preserve"> PAGEREF _Toc95724954 \h </w:instrText>
             </w:r>
             <w:r>
               <w:rPr>
@@ -233,7 +239,7 @@
               <w:noProof/>
             </w:rPr>
           </w:pPr>
-          <w:hyperlink w:anchor="_Toc95681127" w:history="1">
+          <w:hyperlink w:anchor="_Toc95724955" w:history="1">
             <w:r>
               <w:rPr>
                 <w:rStyle w:val="Hyperlink"/>
@@ -260,7 +266,7 @@
                 <w:noProof/>
                 <w:webHidden/>
               </w:rPr>
-              <w:instrText xml:space="preserve"> PAGEREF _Toc95681127 \h </w:instrText>
+              <w:instrText xml:space="preserve"> PAGEREF _Toc95724955 \h </w:instrText>
             </w:r>
             <w:r>
               <w:rPr>
@@ -302,7 +308,7 @@
               <w:noProof/>
             </w:rPr>
           </w:pPr>
-          <w:hyperlink w:anchor="_Toc95681128" w:history="1">
+          <w:hyperlink w:anchor="_Toc95724956" w:history="1">
             <w:r>
               <w:rPr>
                 <w:rStyle w:val="Hyperlink"/>
@@ -329,7 +335,7 @@
                 <w:noProof/>
                 <w:webHidden/>
               </w:rPr>
-              <w:instrText xml:space="preserve"> PAGEREF _Toc95681128 \h </w:instrText>
+              <w:instrText xml:space="preserve"> PAGEREF _Toc95724956 \h </w:instrText>
             </w:r>
             <w:r>
               <w:rPr>
@@ -371,7 +377,7 @@
               <w:noProof/>
             </w:rPr>
           </w:pPr>
-          <w:hyperlink w:anchor="_Toc95681129" w:history="1">
+          <w:hyperlink w:anchor="_Toc95724957" w:history="1">
             <w:r>
               <w:rPr>
                 <w:rStyle w:val="Hyperlink"/>
@@ -398,7 +404,7 @@
                 <w:noProof/>
                 <w:webHidden/>
               </w:rPr>
-              <w:instrText xml:space="preserve"> PAGEREF _Toc95681129 \h </w:instrText>
+              <w:instrText xml:space="preserve"> PAGEREF _Toc95724957 \h </w:instrText>
             </w:r>
             <w:r>
               <w:rPr>
@@ -440,7 +446,7 @@
               <w:noProof/>
             </w:rPr>
           </w:pPr>
-          <w:hyperlink w:anchor="_Toc95681130" w:history="1">
+          <w:hyperlink w:anchor="_Toc95724958" w:history="1">
             <w:r>
               <w:rPr>
                 <w:rStyle w:val="Hyperlink"/>
@@ -467,7 +473,7 @@
                 <w:noProof/>
                 <w:webHidden/>
               </w:rPr>
-              <w:instrText xml:space="preserve"> PAGEREF _Toc95681130 \h </w:instrText>
+              <w:instrText xml:space="preserve"> PAGEREF _Toc95724958 \h </w:instrText>
             </w:r>
             <w:r>
               <w:rPr>
@@ -509,7 +515,7 @@
               <w:noProof/>
             </w:rPr>
           </w:pPr>
-          <w:hyperlink w:anchor="_Toc95681131" w:history="1">
+          <w:hyperlink w:anchor="_Toc95724959" w:history="1">
             <w:r>
               <w:rPr>
                 <w:rStyle w:val="Hyperlink"/>
@@ -536,7 +542,7 @@
                 <w:noProof/>
                 <w:webHidden/>
               </w:rPr>
-              <w:instrText xml:space="preserve"> PAGEREF _Toc95681131 \h </w:instrText>
+              <w:instrText xml:space="preserve"> PAGEREF _Toc95724959 \h </w:instrText>
             </w:r>
             <w:r>
               <w:rPr>
@@ -578,7 +584,7 @@
               <w:noProof/>
             </w:rPr>
           </w:pPr>
-          <w:hyperlink w:anchor="_Toc95681132" w:history="1">
+          <w:hyperlink w:anchor="_Toc95724960" w:history="1">
             <w:r>
               <w:rPr>
                 <w:rStyle w:val="Hyperlink"/>
@@ -605,7 +611,7 @@
                 <w:noProof/>
                 <w:webHidden/>
               </w:rPr>
-              <w:instrText xml:space="preserve"> PAGEREF _Toc95681132 \h </w:instrText>
+              <w:instrText xml:space="preserve"> PAGEREF _Toc95724960 \h </w:instrText>
             </w:r>
             <w:r>
               <w:rPr>
@@ -647,7 +653,7 @@
               <w:noProof/>
             </w:rPr>
           </w:pPr>
-          <w:hyperlink w:anchor="_Toc95681133" w:history="1">
+          <w:hyperlink w:anchor="_Toc95724961" w:history="1">
             <w:r>
               <w:rPr>
                 <w:rStyle w:val="Hyperlink"/>
@@ -674,7 +680,7 @@
                 <w:noProof/>
                 <w:webHidden/>
               </w:rPr>
-              <w:instrText xml:space="preserve"> PAGEREF _Toc95681133 \h </w:instrText>
+              <w:instrText xml:space="preserve"> PAGEREF _Toc95724961 \h </w:instrText>
             </w:r>
             <w:r>
               <w:rPr>
@@ -716,13 +722,13 @@
               <w:noProof/>
             </w:rPr>
           </w:pPr>
-          <w:hyperlink w:anchor="_Toc95681134" w:history="1">
+          <w:hyperlink w:anchor="_Toc95724962" w:history="1">
             <w:r>
               <w:rPr>
                 <w:rStyle w:val="Hyperlink"/>
                 <w:noProof/>
               </w:rPr>
-              <w:t>Q. Do outliers impact logistic regression model?</w:t>
+              <w:t>Q. Do outliers impact the logistic regression model?</w:t>
             </w:r>
             <w:r>
               <w:rPr>
@@ -743,7 +749,7 @@
                 <w:noProof/>
                 <w:webHidden/>
               </w:rPr>
-              <w:instrText xml:space="preserve"> PAGEREF _Toc95681134 \h </w:instrText>
+              <w:instrText xml:space="preserve"> PAGEREF _Toc95724962 \h </w:instrText>
             </w:r>
             <w:r>
               <w:rPr>
@@ -785,7 +791,7 @@
               <w:noProof/>
             </w:rPr>
           </w:pPr>
-          <w:hyperlink w:anchor="_Toc95681135" w:history="1">
+          <w:hyperlink w:anchor="_Toc95724963" w:history="1">
             <w:r>
               <w:rPr>
                 <w:rStyle w:val="Hyperlink"/>
@@ -812,7 +818,7 @@
                 <w:noProof/>
                 <w:webHidden/>
               </w:rPr>
-              <w:instrText xml:space="preserve"> PAGEREF _Toc95681135 \h </w:instrText>
+              <w:instrText xml:space="preserve"> PAGEREF _Toc95724963 \h </w:instrText>
             </w:r>
             <w:r>
               <w:rPr>
@@ -854,7 +860,7 @@
               <w:noProof/>
             </w:rPr>
           </w:pPr>
-          <w:hyperlink w:anchor="_Toc95681136" w:history="1">
+          <w:hyperlink w:anchor="_Toc95724964" w:history="1">
             <w:r>
               <w:rPr>
                 <w:rStyle w:val="Hyperlink"/>
@@ -881,7 +887,7 @@
                 <w:noProof/>
                 <w:webHidden/>
               </w:rPr>
-              <w:instrText xml:space="preserve"> PAGEREF _Toc95681136 \h </w:instrText>
+              <w:instrText xml:space="preserve"> PAGEREF _Toc95724964 \h </w:instrText>
             </w:r>
             <w:r>
               <w:rPr>
@@ -923,7 +929,7 @@
               <w:noProof/>
             </w:rPr>
           </w:pPr>
-          <w:hyperlink w:anchor="_Toc95681137" w:history="1">
+          <w:hyperlink w:anchor="_Toc95724965" w:history="1">
             <w:r>
               <w:rPr>
                 <w:rStyle w:val="Hyperlink"/>
@@ -950,7 +956,7 @@
                 <w:noProof/>
                 <w:webHidden/>
               </w:rPr>
-              <w:instrText xml:space="preserve"> PAGEREF _Toc95681137 \h </w:instrText>
+              <w:instrText xml:space="preserve"> PAGEREF _Toc95724965 \h </w:instrText>
             </w:r>
             <w:r>
               <w:rPr>
@@ -992,7 +998,7 @@
               <w:noProof/>
             </w:rPr>
           </w:pPr>
-          <w:hyperlink w:anchor="_Toc95681138" w:history="1">
+          <w:hyperlink w:anchor="_Toc95724966" w:history="1">
             <w:r>
               <w:rPr>
                 <w:rStyle w:val="Hyperlink"/>
@@ -1034,7 +1040,7 @@
                 <w:noProof/>
                 <w:webHidden/>
               </w:rPr>
-              <w:instrText xml:space="preserve"> PAGEREF _Toc95681138 \h </w:instrText>
+              <w:instrText xml:space="preserve"> PAGEREF _Toc95724966 \h </w:instrText>
             </w:r>
             <w:r>
               <w:rPr>
@@ -1076,13 +1082,13 @@
               <w:noProof/>
             </w:rPr>
           </w:pPr>
-          <w:hyperlink w:anchor="_Toc95681139" w:history="1">
+          <w:hyperlink w:anchor="_Toc95724967" w:history="1">
             <w:r>
               <w:rPr>
                 <w:rStyle w:val="Hyperlink"/>
                 <w:noProof/>
               </w:rPr>
-              <w:t>Q. If logistic regression is like linear regression, why can’t we just use the linear regression to perform binary classification?</w:t>
+              <w:t>Q. If logistic regression is like linear regression, why can’t we just use linear regression to perform binary classification?</w:t>
             </w:r>
             <w:r>
               <w:rPr>
@@ -1103,7 +1109,7 @@
                 <w:noProof/>
                 <w:webHidden/>
               </w:rPr>
-              <w:instrText xml:space="preserve"> PAGEREF _Toc95681139 \h </w:instrText>
+              <w:instrText xml:space="preserve"> PAGEREF _Toc95724967 \h </w:instrText>
             </w:r>
             <w:r>
               <w:rPr>
@@ -1149,6 +1155,7 @@
     <w:p>
       <w:pPr>
         <w:pStyle w:val="TableofFigures"/>
+        <w:spacing w:line="360" w:lineRule="auto"/>
         <w:rPr>
           <w:rFonts w:asciiTheme="majorHAnsi" w:eastAsiaTheme="majorEastAsia" w:hAnsiTheme="majorHAnsi" w:cstheme="majorBidi"/>
           <w:color w:val="2F5496" w:themeColor="accent1" w:themeShade="BF"/>
@@ -1172,6 +1179,7 @@
         <w:tabs>
           <w:tab w:val="right" w:leader="dot" w:pos="9350"/>
         </w:tabs>
+        <w:spacing w:line="360" w:lineRule="auto"/>
         <w:rPr>
           <w:rFonts w:eastAsiaTheme="minorEastAsia"/>
           <w:noProof/>
@@ -1198,7 +1206,7 @@
         </w:rPr>
         <w:fldChar w:fldCharType="separate"/>
       </w:r>
-      <w:hyperlink w:anchor="_Toc95681150" w:history="1">
+      <w:hyperlink w:anchor="_Toc95724556" w:history="1">
         <w:r>
           <w:rPr>
             <w:rStyle w:val="Hyperlink"/>
@@ -1225,7 +1233,7 @@
             <w:noProof/>
             <w:webHidden/>
           </w:rPr>
-          <w:instrText xml:space="preserve"> PAGEREF _Toc95681150 \h </w:instrText>
+          <w:instrText xml:space="preserve"> PAGEREF _Toc95724556 \h </w:instrText>
         </w:r>
         <w:r>
           <w:rPr>
@@ -1262,18 +1270,19 @@
         <w:tabs>
           <w:tab w:val="right" w:leader="dot" w:pos="9350"/>
         </w:tabs>
+        <w:spacing w:line="360" w:lineRule="auto"/>
         <w:rPr>
           <w:rFonts w:eastAsiaTheme="minorEastAsia"/>
           <w:noProof/>
         </w:rPr>
       </w:pPr>
-      <w:hyperlink w:anchor="_Toc95681151" w:history="1">
+      <w:hyperlink w:anchor="_Toc95724557" w:history="1">
         <w:r>
           <w:rPr>
             <w:rStyle w:val="Hyperlink"/>
             <w:noProof/>
           </w:rPr>
-          <w:t>Figure 2 Measuring performance using the Area under ROC Curve (Source)</w:t>
+          <w:t>Figure 2 Measuring performance using the Area Under ROC Curve (Source)</w:t>
         </w:r>
         <w:r>
           <w:rPr>
@@ -1294,7 +1303,7 @@
             <w:noProof/>
             <w:webHidden/>
           </w:rPr>
-          <w:instrText xml:space="preserve"> PAGEREF _Toc95681151 \h </w:instrText>
+          <w:instrText xml:space="preserve"> PAGEREF _Toc95724557 \h </w:instrText>
         </w:r>
         <w:r>
           <w:rPr>
@@ -1331,12 +1340,13 @@
         <w:tabs>
           <w:tab w:val="right" w:leader="dot" w:pos="9350"/>
         </w:tabs>
+        <w:spacing w:line="360" w:lineRule="auto"/>
         <w:rPr>
           <w:rFonts w:eastAsiaTheme="minorEastAsia"/>
           <w:noProof/>
         </w:rPr>
       </w:pPr>
-      <w:hyperlink w:anchor="_Toc95681152" w:history="1">
+      <w:hyperlink w:anchor="_Toc95724558" w:history="1">
         <w:r>
           <w:rPr>
             <w:rStyle w:val="Hyperlink"/>
@@ -1363,7 +1373,7 @@
             <w:noProof/>
             <w:webHidden/>
           </w:rPr>
-          <w:instrText xml:space="preserve"> PAGEREF _Toc95681152 \h </w:instrText>
+          <w:instrText xml:space="preserve"> PAGEREF _Toc95724558 \h </w:instrText>
         </w:r>
         <w:r>
           <w:rPr>
@@ -1395,6 +1405,9 @@
       </w:hyperlink>
     </w:p>
     <w:p>
+      <w:pPr>
+        <w:spacing w:line="360" w:lineRule="auto"/>
+      </w:pPr>
       <w:r>
         <w:fldChar w:fldCharType="end"/>
       </w:r>
@@ -1431,7 +1444,7 @@
       </w:r>
       <w:proofErr w:type="gramEnd"/>
       <w:r>
-        <w:t xml:space="preserve">. When there are so many blogs out there on </w:t>
+        <w:t xml:space="preserve">. When there are so many blogs on </w:t>
       </w:r>
       <w:r>
         <w:t>machine learning</w:t>
@@ -1460,7 +1473,30 @@
         <w:t xml:space="preserve">too much </w:t>
       </w:r>
       <w:r>
-        <w:t xml:space="preserve">theory. Our attempt through this series of blogs is to help you learn in the most efficient way possible – I will put in just enough theory to help you in technical interviews, just enough code in a way that you can understand it easily and just enough math for you to explain in an interview. Let’s get cracking – this is a </w:t>
+        <w:t>theory. Our attempt through this series of blogs is to help you learn in the most efficient way possible</w:t>
+      </w:r>
+      <w:r>
+        <w:t xml:space="preserve">. </w:t>
+      </w:r>
+      <w:r>
+        <w:t xml:space="preserve">I will put in just enough theory to </w:t>
+      </w:r>
+      <w:r>
+        <w:t>assist</w:t>
+      </w:r>
+      <w:r>
+        <w:t xml:space="preserve"> you in technical interviews, code in a way that you can understand and enough math to explain in an interview. </w:t>
+      </w:r>
+      <w:proofErr w:type="gramStart"/>
+      <w:r>
+        <w:t>So</w:t>
+      </w:r>
+      <w:proofErr w:type="gramEnd"/>
+      <w:r>
+        <w:t xml:space="preserve"> l</w:t>
+      </w:r>
+      <w:r>
+        <w:t xml:space="preserve">et’s get cracking – this is a </w:t>
       </w:r>
       <w:r>
         <w:t>series</w:t>
@@ -1479,7 +1515,7 @@
       <w:pPr>
         <w:pStyle w:val="Heading1"/>
       </w:pPr>
-      <w:bookmarkStart w:id="0" w:name="_Toc95681125"/>
+      <w:bookmarkStart w:id="0" w:name="_Toc95724953"/>
       <w:r>
         <w:t>What is logistic regression?</w:t>
       </w:r>
@@ -1496,7 +1532,7 @@
         <w:t xml:space="preserve">a </w:t>
       </w:r>
       <w:r>
-        <w:t xml:space="preserve">popular supervised machine learning model that is used </w:t>
+        <w:t xml:space="preserve">popular supervised machine learning model used </w:t>
       </w:r>
       <w:r>
         <w:t>to predict the probability that an observation belongs to one of two possible classes</w:t>
@@ -1507,7 +1543,10 @@
     </w:p>
     <w:p>
       <w:r>
-        <w:t xml:space="preserve">Now, this statement comes loaded with new terminology that we need </w:t>
+        <w:t>T</w:t>
+      </w:r>
+      <w:r>
+        <w:t xml:space="preserve">his statement comes loaded with new terminology that we need </w:t>
       </w:r>
       <w:r>
         <w:t xml:space="preserve">to </w:t>
@@ -1561,7 +1600,7 @@
         <w:t>input-output</w:t>
       </w:r>
       <w:r>
-        <w:t xml:space="preserve"> pairs are known as supervised models</w:t>
+        <w:t xml:space="preserve"> pairs are supervised models</w:t>
       </w:r>
       <w:r>
         <w:t>.</w:t>
@@ -1594,7 +1633,13 @@
         <w:t>n observation</w:t>
       </w:r>
       <w:r>
-        <w:t xml:space="preserve">, classification is the task of being able to identify which group </w:t>
+        <w:t xml:space="preserve">, classification is the task of </w:t>
+      </w:r>
+      <w:r>
+        <w:t>identifying</w:t>
+      </w:r>
+      <w:r>
+        <w:t xml:space="preserve"> which group </w:t>
       </w:r>
       <w:r>
         <w:t>the observation most likely belongs to. For instance, marking a mail as spam or not is a classification task</w:t>
@@ -1607,7 +1652,7 @@
       <w:pPr>
         <w:pStyle w:val="Heading1"/>
       </w:pPr>
-      <w:bookmarkStart w:id="1" w:name="_Toc95681126"/>
+      <w:bookmarkStart w:id="1" w:name="_Toc95724954"/>
       <w:r>
         <w:t>How is it useful in the real world?</w:t>
       </w:r>
@@ -1632,7 +1677,13 @@
         <w:t>l</w:t>
       </w:r>
       <w:r>
-        <w:t xml:space="preserve"> world and one algorithm that a lot of interviewers will grill you on. Let me give you a few examples where logistic regression can be used:</w:t>
+        <w:t xml:space="preserve"> world and one algorithm that </w:t>
+      </w:r>
+      <w:r>
+        <w:t>many</w:t>
+      </w:r>
+      <w:r>
+        <w:t xml:space="preserve"> interviewers will grill you on. Let me give you a few examples where logistic regression can be used:</w:t>
       </w:r>
     </w:p>
     <w:p>
@@ -1719,7 +1770,7 @@
     </w:p>
     <w:p>
       <w:r>
-        <w:t xml:space="preserve">To understand how all of this is done, it is critical to </w:t>
+        <w:t xml:space="preserve">To understand how this is done, it is critical to </w:t>
       </w:r>
       <w:r>
         <w:t>understand the mathematics behind this</w:t>
@@ -1735,7 +1786,7 @@
       <w:pPr>
         <w:pStyle w:val="Heading1"/>
       </w:pPr>
-      <w:bookmarkStart w:id="2" w:name="_Toc95681127"/>
+      <w:bookmarkStart w:id="2" w:name="_Toc95724955"/>
       <w:r>
         <w:t>The math behind logistic regression</w:t>
       </w:r>
@@ -1743,14 +1794,34 @@
     </w:p>
     <w:p>
       <w:r>
-        <w:t xml:space="preserve">Logistic regression is based on the logit function. Let’s go ahead and derive the logit function. </w:t>
+        <w:t xml:space="preserve">Logistic regression is based on the logit function. </w:t>
+      </w:r>
+      <w:proofErr w:type="gramStart"/>
+      <w:r>
+        <w:t>So</w:t>
+      </w:r>
+      <w:proofErr w:type="gramEnd"/>
+      <w:r>
+        <w:t xml:space="preserve"> l</w:t>
+      </w:r>
+      <w:r>
+        <w:t xml:space="preserve">et’s go ahead and derive the logit function. </w:t>
       </w:r>
       <w:r>
         <w:br/>
       </w:r>
       <w:r>
         <w:br/>
-        <w:t>Odds in probability is defined as the probability that the event will occur divided by the odds that an event will not occur.</w:t>
+        <w:t xml:space="preserve">Odds in probability is defined as the probability that the event will occur divided by the odds that an event will not </w:t>
+      </w:r>
+      <w:r>
+        <w:t>happen</w:t>
+      </w:r>
+      <w:r>
+        <w:t>.</w:t>
+      </w:r>
+      <w:r>
+        <w:tab/>
       </w:r>
       <w:r>
         <w:br/>
@@ -2293,7 +2364,7 @@
       <w:pPr>
         <w:pStyle w:val="Caption"/>
       </w:pPr>
-      <w:bookmarkStart w:id="3" w:name="_Toc95681150"/>
+      <w:bookmarkStart w:id="3" w:name="_Toc95724556"/>
       <w:r>
         <w:t xml:space="preserve">Figure </w:t>
       </w:r>
@@ -2323,14 +2394,14 @@
     </w:p>
     <w:p>
       <w:r>
-        <w:t>This is the function that ranges between 0 and 1. It essentially restricts the entire range of probabilities to two values. Based on our initial definition, this is what we are looking for, a function that can help determine if an observation belongs to one of two possible classes.</w:t>
+        <w:t>This is the function that ranges between 0 and 1. It essentially restricts the entire range of probabilities to two values. Based on our initial definition, we are looking for a function that can help determine if an observation belongs to one of two possible classes.</w:t>
       </w:r>
     </w:p>
     <w:p>
       <w:pPr>
         <w:pStyle w:val="Heading1"/>
       </w:pPr>
-      <w:bookmarkStart w:id="4" w:name="_Toc95681128"/>
+      <w:bookmarkStart w:id="4" w:name="_Toc95724956"/>
       <w:r>
         <w:t>Assumptions of Logistic Regression</w:t>
       </w:r>
@@ -2461,7 +2532,10 @@
     </w:p>
     <w:p>
       <w:r>
-        <w:t>The way we measure the performance of machine learning models is by something called a cost function.</w:t>
+        <w:t>We measure the performance of machine learning model</w:t>
+      </w:r>
+      <w:r>
+        <w:t>s by something called a cost function.</w:t>
       </w:r>
       <w:r>
         <w:t xml:space="preserve"> </w:t>
@@ -2679,7 +2753,7 @@
       <w:pPr>
         <w:pStyle w:val="Heading1"/>
       </w:pPr>
-      <w:bookmarkStart w:id="5" w:name="_Toc95681129"/>
+      <w:bookmarkStart w:id="5" w:name="_Toc95724957"/>
       <w:r>
         <w:t>How to assess a logistic regression model?</w:t>
       </w:r>
@@ -2708,7 +2782,13 @@
         <w:t>Following are t</w:t>
       </w:r>
       <w:r>
-        <w:t>he different ways that we can assess a logistic regression model:</w:t>
+        <w:t xml:space="preserve">he different ways that we can </w:t>
+      </w:r>
+      <w:r>
+        <w:t>evaluate</w:t>
+      </w:r>
+      <w:r>
+        <w:t xml:space="preserve"> a logistic regression model:</w:t>
       </w:r>
     </w:p>
     <w:p>
@@ -2732,7 +2812,7 @@
         <w:br/>
       </w:r>
       <w:r>
-        <w:t>Of all the model predictions, what percentage of samples have been correctly classified</w:t>
+        <w:t>The percentage of samples has been correctly classified of all the model predictions</w:t>
       </w:r>
       <w:r>
         <w:t>.</w:t>
@@ -2768,7 +2848,7 @@
         <w:t>;</w:t>
       </w:r>
       <w:r>
-        <w:t xml:space="preserve"> you can read up more on the metric, but to get more intuition on what it means, look at figure </w:t>
+        <w:t xml:space="preserve"> you can read more on the metric, but to get more intuition on what it means, look at figure </w:t>
       </w:r>
       <w:r>
         <w:t xml:space="preserve">2 </w:t>
@@ -2846,7 +2926,7 @@
       <w:pPr>
         <w:pStyle w:val="Caption"/>
       </w:pPr>
-      <w:bookmarkStart w:id="6" w:name="_Toc95681151"/>
+      <w:bookmarkStart w:id="6" w:name="_Toc95724557"/>
       <w:r>
         <w:t xml:space="preserve">Figure </w:t>
       </w:r>
@@ -2885,7 +2965,7 @@
       <w:pPr>
         <w:pStyle w:val="Heading1"/>
       </w:pPr>
-      <w:bookmarkStart w:id="7" w:name="_Toc95681130"/>
+      <w:bookmarkStart w:id="7" w:name="_Toc95724958"/>
       <w:r>
         <w:lastRenderedPageBreak/>
         <w:t>Frequently Asked Questions (FAQs)</w:t>
@@ -2899,7 +2979,7 @@
       <w:pPr>
         <w:pStyle w:val="Heading2"/>
       </w:pPr>
-      <w:bookmarkStart w:id="8" w:name="_Toc95681131"/>
+      <w:bookmarkStart w:id="8" w:name="_Toc95724959"/>
       <w:r>
         <w:t>Q. What is the difference between Logistic Regression</w:t>
       </w:r>
@@ -2974,7 +3054,7 @@
       <w:pPr>
         <w:pStyle w:val="Heading2"/>
       </w:pPr>
-      <w:bookmarkStart w:id="9" w:name="_Toc95681132"/>
+      <w:bookmarkStart w:id="9" w:name="_Toc95724960"/>
       <w:r>
         <w:t xml:space="preserve">Q. </w:t>
       </w:r>
@@ -2985,15 +3065,39 @@
     </w:p>
     <w:p>
       <w:r>
-        <w:t>A. Logistic regression is a supervised machine learning model that is used for classification (generally binary)</w:t>
-      </w:r>
-      <w:r>
-        <w:t>, where the target variable is categorical. The model is based on the sigmoid or logit function, where based on the threshold (generally 0.5), the result is limited between 0 and 1.</w:t>
-      </w:r>
-    </w:p>
-    <w:p>
-      <w:r>
-        <w:t>Logistic regression is a commonly used machine learning in production as it is easy to use, highly interpretable, easily scalable and can effectively perform real-time predictions.</w:t>
+        <w:t>A. Logistic regression is a supervised machine learning model used for classification (generally binary)</w:t>
+      </w:r>
+      <w:r>
+        <w:t>, where the target variable is categorical. The model is based on the sigmoid or logit function</w:t>
+      </w:r>
+      <w:r>
+        <w:t>. B</w:t>
+      </w:r>
+      <w:r>
+        <w:t>ased on the threshold (</w:t>
+      </w:r>
+      <w:r>
+        <w:t>typic</w:t>
+      </w:r>
+      <w:r>
+        <w:t>ally 0.5), the result is limited between 0 and 1.</w:t>
+      </w:r>
+    </w:p>
+    <w:p>
+      <w:r>
+        <w:t>Logistic regression is a commonly used machine learning in production</w:t>
+      </w:r>
+      <w:r>
+        <w:t>. I</w:t>
+      </w:r>
+      <w:r>
+        <w:t>t is easy to use, highly interpretable, easily scalable</w:t>
+      </w:r>
+      <w:r>
+        <w:t>, and effectively performs</w:t>
+      </w:r>
+      <w:r>
+        <w:t xml:space="preserve"> real-time predictions.</w:t>
       </w:r>
     </w:p>
     <w:p>
@@ -3063,7 +3167,7 @@
       <w:pPr>
         <w:pStyle w:val="Heading2"/>
       </w:pPr>
-      <w:bookmarkStart w:id="10" w:name="_Toc95681133"/>
+      <w:bookmarkStart w:id="10" w:name="_Toc95724961"/>
       <w:r>
         <w:t>Q. Does logistic regression have a linear or non-linear decision boundary?</w:t>
       </w:r>
@@ -3080,12 +3184,39 @@
         <w:t xml:space="preserve"> classes. This is defined as a straight line</w:t>
       </w:r>
       <w:r>
-        <w:t xml:space="preserve"> for the case of logistic regression. This makes logistic regression a good model to use when it is possible to separate the observations using a straight line.</w:t>
-      </w:r>
-    </w:p>
-    <w:p>
-      <w:r>
-        <w:t>Logistic regression has a linear decision boundary.</w:t>
+        <w:t xml:space="preserve"> for the case of logistic regression. This makes logistic regression a</w:t>
+      </w:r>
+      <w:r>
+        <w:t>n excellent</w:t>
+      </w:r>
+      <w:r>
+        <w:t xml:space="preserve"> model </w:t>
+      </w:r>
+      <w:r>
+        <w:t>for</w:t>
+      </w:r>
+      <w:r>
+        <w:t xml:space="preserve"> </w:t>
+      </w:r>
+      <w:r>
+        <w:t>separating</w:t>
+      </w:r>
+      <w:r>
+        <w:t xml:space="preserve"> the observations using a straight line.</w:t>
+      </w:r>
+    </w:p>
+    <w:p>
+      <w:r>
+        <w:t xml:space="preserve">Logistic regression has a </w:t>
+      </w:r>
+      <w:r>
+        <w:rPr>
+          <w:b/>
+        </w:rPr>
+        <w:t>linear</w:t>
+      </w:r>
+      <w:r>
+        <w:t xml:space="preserve"> decision boundary.</w:t>
       </w:r>
     </w:p>
     <w:p/>
@@ -3093,7 +3224,7 @@
       <w:pPr>
         <w:pStyle w:val="Heading2"/>
       </w:pPr>
-      <w:bookmarkStart w:id="11" w:name="_Toc95681134"/>
+      <w:bookmarkStart w:id="11" w:name="_Toc95724962"/>
       <w:r>
         <w:lastRenderedPageBreak/>
         <w:t>Q.</w:t>
@@ -3120,7 +3251,13 @@
         <w:t>can</w:t>
       </w:r>
       <w:r>
-        <w:t xml:space="preserve"> take care of outliers to an extent, but if there are extreme outliers, it can affect the performance of a logistic regression model.</w:t>
+        <w:t xml:space="preserve"> take care of outliers to an extent</w:t>
+      </w:r>
+      <w:r>
+        <w:t>. Still,</w:t>
+      </w:r>
+      <w:r>
+        <w:t xml:space="preserve"> if there are extreme outliers, it can affect the performance of a logistic regression model.</w:t>
       </w:r>
       <w:r>
         <w:t xml:space="preserve"> So, it is recommended to handle outliers before training the model.</w:t>
@@ -3130,7 +3267,7 @@
       <w:pPr>
         <w:pStyle w:val="Heading2"/>
       </w:pPr>
-      <w:bookmarkStart w:id="12" w:name="_Toc95681135"/>
+      <w:bookmarkStart w:id="12" w:name="_Toc95724963"/>
       <w:r>
         <w:t>Q. What is the range of the logistic regression function?</w:t>
       </w:r>
@@ -3284,7 +3421,7 @@
       <w:pPr>
         <w:pStyle w:val="Heading2"/>
       </w:pPr>
-      <w:bookmarkStart w:id="13" w:name="_Toc95681136"/>
+      <w:bookmarkStart w:id="13" w:name="_Toc95724964"/>
       <w:r>
         <w:t xml:space="preserve">Q. We say that the logistic regression model </w:t>
       </w:r>
@@ -3301,10 +3438,19 @@
         <w:t xml:space="preserve">A. The logistic regression </w:t>
       </w:r>
       <w:r>
-        <w:t xml:space="preserve">model as such is unable to process categorical values. To enable the algorithm to process categorical values, </w:t>
-      </w:r>
-      <w:r>
-        <w:t>we perform a process called one-hot encoding, where each level of the categorical values is assigned a “dummy numerical variable”.</w:t>
+        <w:t xml:space="preserve">model as such is unable to process categorical values. </w:t>
+      </w:r>
+      <w:r>
+        <w:t>Therefore, we perform a one-hot encoding process to enable the algorithm to process categorical value</w:t>
+      </w:r>
+      <w:r>
+        <w:t>s</w:t>
+      </w:r>
+      <w:r>
+        <w:t>. E</w:t>
+      </w:r>
+      <w:r>
+        <w:t>ach level of the categorical values is assigned a “dummy numerical variable”.</w:t>
       </w:r>
     </w:p>
     <w:p>
@@ -3369,7 +3515,7 @@
       <w:pPr>
         <w:pStyle w:val="Caption"/>
       </w:pPr>
-      <w:bookmarkStart w:id="14" w:name="_Toc95681152"/>
+      <w:bookmarkStart w:id="14" w:name="_Toc95724558"/>
       <w:r>
         <w:t xml:space="preserve">Figure </w:t>
       </w:r>
@@ -3401,7 +3547,7 @@
       <w:pPr>
         <w:pStyle w:val="Heading2"/>
       </w:pPr>
-      <w:bookmarkStart w:id="15" w:name="_Toc95681137"/>
+      <w:bookmarkStart w:id="15" w:name="_Toc95724965"/>
       <w:r>
         <w:t>Q.</w:t>
       </w:r>
@@ -3490,22 +3636,20 @@
     </w:p>
     <w:p>
       <w:r>
-        <w:t>With the one-vs-all approach, the observation under consideration above would be assigned to Class B.</w:t>
+        <w:t>The observation under consideration above would be assigned to Class B with the one-vs-all approach</w:t>
+      </w:r>
+      <w:r>
+        <w:t>.</w:t>
       </w:r>
     </w:p>
     <w:p>
       <w:pPr>
         <w:pStyle w:val="Heading2"/>
       </w:pPr>
-      <w:bookmarkStart w:id="16" w:name="_Toc95681138"/>
+      <w:bookmarkStart w:id="16" w:name="_Toc95724966"/>
       <w:r>
         <w:lastRenderedPageBreak/>
-        <w:t xml:space="preserve">Q. A classic question – If logistic regression is used for classification, why is it not </w:t>
-      </w:r>
-      <w:bookmarkStart w:id="17" w:name="_GoBack"/>
-      <w:bookmarkEnd w:id="17"/>
-      <w:r>
-        <w:t xml:space="preserve">called logistic </w:t>
+        <w:t xml:space="preserve">Q. A classic question – If logistic regression is used for classification, why is it not called logistic </w:t>
       </w:r>
       <w:r>
         <w:rPr>
@@ -3546,11 +3690,9 @@
       <w:r>
         <w:t xml:space="preserve">discrete outputs. </w:t>
       </w:r>
-      <w:proofErr w:type="gramStart"/>
-      <w:r>
-        <w:t>Similar to</w:t>
-      </w:r>
-      <w:proofErr w:type="gramEnd"/>
+      <w:r>
+        <w:t>Like</w:t>
+      </w:r>
       <w:r>
         <w:t xml:space="preserve"> linear regression, logistic regression also build</w:t>
       </w:r>
@@ -3563,14 +3705,20 @@
     </w:p>
     <w:p>
       <w:r>
-        <w:t>The main difference is that using the sigmoid function, it limits the range between 0 and 1, and that’s why it is used for classification. The name “Logistic” is derived from the logit function that it used for this.</w:t>
+        <w:t>The main difference is that using the sigmoid function limits the range between 0 and 1, and that’s why it is used for classification. The name “Logistic” is derived from the logit function use</w:t>
+      </w:r>
+      <w:r>
+        <w:t>d</w:t>
+      </w:r>
+      <w:r>
+        <w:t>.</w:t>
       </w:r>
     </w:p>
     <w:p>
       <w:pPr>
         <w:pStyle w:val="Heading2"/>
       </w:pPr>
-      <w:bookmarkStart w:id="18" w:name="_Toc95681139"/>
+      <w:bookmarkStart w:id="17" w:name="_Toc95724967"/>
       <w:r>
         <w:t xml:space="preserve">Q. If logistic regression is </w:t>
       </w:r>
@@ -3578,12 +3726,12 @@
         <w:t>like</w:t>
       </w:r>
       <w:r>
-        <w:t xml:space="preserve"> linear regression, why can’t we just use the linear regression to perform binary </w:t>
+        <w:t xml:space="preserve"> linear regression, why can’t we just use linear regression to perform binary </w:t>
       </w:r>
       <w:r>
         <w:t>classification?</w:t>
       </w:r>
-      <w:bookmarkEnd w:id="18"/>
+      <w:bookmarkEnd w:id="17"/>
     </w:p>
     <w:p>
       <w:r>
@@ -3699,7 +3847,13 @@
         <w:rPr>
           <w:b/>
         </w:rPr>
-        <w:t>Variance of error terms</w:t>
+        <w:t>The v</w:t>
+      </w:r>
+      <w:r>
+        <w:rPr>
+          <w:b/>
+        </w:rPr>
+        <w:t>ariance of error terms</w:t>
       </w:r>
       <w:r>
         <w:t>: The error terms for binary classification is not constant</w:t>
@@ -3722,7 +3876,9 @@
       <w:r>
         <w:t>: The error terms are not linearly distributed in the case of binary classification</w:t>
       </w:r>
-    </w:p>
+      <w:bookmarkStart w:id="18" w:name="_GoBack"/>
+    </w:p>
+    <w:bookmarkEnd w:id="18"/>
     <w:p>
       <w:pPr>
         <w:pStyle w:val="ListParagraph"/>
@@ -3738,7 +3894,13 @@
         <w:t>Different model outputs</w:t>
       </w:r>
       <w:r>
-        <w:t>: Linear regression is used to give a continuous and numerical output, whereas logistic regression gives us a discrete and categorical output.</w:t>
+        <w:t xml:space="preserve">: Linear regression </w:t>
+      </w:r>
+      <w:r>
+        <w:t>gives</w:t>
+      </w:r>
+      <w:r>
+        <w:t xml:space="preserve"> a continuous and numerical output, whereas logistic regression gives a discrete and categorical output.</w:t>
       </w:r>
     </w:p>
     <w:p/>
@@ -5736,7 +5898,7 @@
 </file>
 
 <file path=customXml/itemProps1.xml><?xml version="1.0" encoding="utf-8"?>
-<ds:datastoreItem xmlns:ds="http://schemas.openxmlformats.org/officeDocument/2006/customXml" ds:itemID="{E04559C8-DADA-4D27-9F20-FE3EE6AB5C67}">
+<ds:datastoreItem xmlns:ds="http://schemas.openxmlformats.org/officeDocument/2006/customXml" ds:itemID="{D3B324D7-EDE5-40CD-B42D-8B27A2178A96}">
   <ds:schemaRefs>
     <ds:schemaRef ds:uri="http://schemas.openxmlformats.org/officeDocument/2006/bibliography"/>
   </ds:schemaRefs>

</xml_diff>